<commit_message>
Updated APPENDIX A Glossary
</commit_message>
<xml_diff>
--- a/SubSections/Appendix A - Glossary.docx
+++ b/SubSections/Appendix A - Glossary.docx
@@ -1,6 +1,6 @@
 
 <file path=word/document.xml><?xml version="1.0" encoding="utf-8"?>
-<w:document xmlns:wpc="http://schemas.microsoft.com/office/word/2010/wordprocessingCanvas" xmlns:cx="http://schemas.microsoft.com/office/drawing/2014/chartex" xmlns:cx1="http://schemas.microsoft.com/office/drawing/2015/9/8/chartex" xmlns:cx2="http://schemas.microsoft.com/office/drawing/2015/10/21/chartex" xmlns:cx3="http://schemas.microsoft.com/office/drawing/2016/5/9/chartex" xmlns:cx4="http://schemas.microsoft.com/office/drawing/2016/5/10/chartex" xmlns:cx5="http://schemas.microsoft.com/office/drawing/2016/5/11/chartex" xmlns:mc="http://schemas.openxmlformats.org/markup-compatibility/2006" xmlns:o="urn:schemas-microsoft-com:office:office" xmlns:r="http://schemas.openxmlformats.org/officeDocument/2006/relationships" xmlns:m="http://schemas.openxmlformats.org/officeDocument/2006/math" xmlns:v="urn:schemas-microsoft-com:vml" xmlns:wp14="http://schemas.microsoft.com/office/word/2010/wordprocessingDrawing" xmlns:wp="http://schemas.openxmlformats.org/drawingml/2006/wordprocessingDrawing" xmlns:w10="urn:schemas-microsoft-com:office:word" xmlns:w="http://schemas.openxmlformats.org/wordprocessingml/2006/main" xmlns:w14="http://schemas.microsoft.com/office/word/2010/wordml" xmlns:w15="http://schemas.microsoft.com/office/word/2012/wordml" xmlns:w16se="http://schemas.microsoft.com/office/word/2015/wordml/symex" xmlns:wpg="http://schemas.microsoft.com/office/word/2010/wordprocessingGroup" xmlns:wpi="http://schemas.microsoft.com/office/word/2010/wordprocessingInk" xmlns:wne="http://schemas.microsoft.com/office/word/2006/wordml" xmlns:wps="http://schemas.microsoft.com/office/word/2010/wordprocessingShape" mc:Ignorable="w14 w15 w16se wp14">
+<w:document xmlns:wpc="http://schemas.microsoft.com/office/word/2010/wordprocessingCanvas" xmlns:mc="http://schemas.openxmlformats.org/markup-compatibility/2006" xmlns:o="urn:schemas-microsoft-com:office:office" xmlns:r="http://schemas.openxmlformats.org/officeDocument/2006/relationships" xmlns:m="http://schemas.openxmlformats.org/officeDocument/2006/math" xmlns:v="urn:schemas-microsoft-com:vml" xmlns:wp14="http://schemas.microsoft.com/office/word/2010/wordprocessingDrawing" xmlns:wp="http://schemas.openxmlformats.org/drawingml/2006/wordprocessingDrawing" xmlns:w10="urn:schemas-microsoft-com:office:word" xmlns:w="http://schemas.openxmlformats.org/wordprocessingml/2006/main" xmlns:w14="http://schemas.microsoft.com/office/word/2010/wordml" xmlns:w15="http://schemas.microsoft.com/office/word/2012/wordml" xmlns:wpg="http://schemas.microsoft.com/office/word/2010/wordprocessingGroup" xmlns:wpi="http://schemas.microsoft.com/office/word/2010/wordprocessingInk" xmlns:wne="http://schemas.microsoft.com/office/word/2006/wordml" xmlns:wps="http://schemas.microsoft.com/office/word/2010/wordprocessingShape" mc:Ignorable="w14 w15 wp14">
   <w:body>
     <w:p>
       <w:pPr>
@@ -14,9 +14,21 @@
       <w:bookmarkEnd w:id="0"/>
     </w:p>
     <w:p>
+      <w:pPr>
+        <w:rPr>
+          <w:sz w:val="24"/>
+          <w:szCs w:val="24"/>
+        </w:rPr>
+      </w:pPr>
       <w:r>
-        <w:t xml:space="preserve">Text </w:t>
+        <w:rPr>
+          <w:sz w:val="24"/>
+          <w:szCs w:val="24"/>
+        </w:rPr>
+        <w:t>A list of terms used throughout the document that we defined.</w:t>
       </w:r>
+      <w:bookmarkStart w:id="1" w:name="_GoBack"/>
+      <w:bookmarkEnd w:id="1"/>
     </w:p>
     <w:p/>
     <w:tbl>
@@ -54,7 +66,10 @@
               <w:spacing w:line="240" w:lineRule="auto"/>
             </w:pPr>
             <w:r>
-              <w:t>word/acronym</w:t>
+              <w:t>Word/A</w:t>
+            </w:r>
+            <w:r>
+              <w:t>cronym</w:t>
             </w:r>
           </w:p>
         </w:tc>
@@ -74,7 +89,10 @@
               <w:spacing w:line="240" w:lineRule="auto"/>
             </w:pPr>
             <w:r>
-              <w:t>definition/meaning</w:t>
+              <w:t>Definition/M</w:t>
+            </w:r>
+            <w:r>
+              <w:t>eaning</w:t>
             </w:r>
           </w:p>
         </w:tc>
@@ -138,7 +156,7 @@
               <w:spacing w:line="240" w:lineRule="auto"/>
             </w:pPr>
             <w:r>
-              <w:t>FIC(s)</w:t>
+              <w:t>CSUS</w:t>
             </w:r>
           </w:p>
         </w:tc>
@@ -158,7 +176,7 @@
               <w:spacing w:line="240" w:lineRule="auto"/>
             </w:pPr>
             <w:r>
-              <w:t>Faculty Information Cards</w:t>
+              <w:t>California State University, Sacramento</w:t>
             </w:r>
           </w:p>
         </w:tc>
@@ -180,6 +198,90 @@
               <w:spacing w:line="240" w:lineRule="auto"/>
             </w:pPr>
             <w:r>
+              <w:t>ECS</w:t>
+            </w:r>
+          </w:p>
+        </w:tc>
+        <w:tc>
+          <w:tcPr>
+            <w:tcW w:w="7050" w:type="dxa"/>
+            <w:tcMar>
+              <w:top w:w="100" w:type="dxa"/>
+              <w:left w:w="100" w:type="dxa"/>
+              <w:bottom w:w="100" w:type="dxa"/>
+              <w:right w:w="100" w:type="dxa"/>
+            </w:tcMar>
+          </w:tcPr>
+          <w:p>
+            <w:pPr>
+              <w:widowControl w:val="0"/>
+              <w:spacing w:line="240" w:lineRule="auto"/>
+            </w:pPr>
+            <w:r>
+              <w:t>Engineering and Computer Science College of CSUS</w:t>
+            </w:r>
+          </w:p>
+        </w:tc>
+      </w:tr>
+      <w:tr>
+        <w:tc>
+          <w:tcPr>
+            <w:tcW w:w="2310" w:type="dxa"/>
+            <w:tcMar>
+              <w:top w:w="100" w:type="dxa"/>
+              <w:left w:w="100" w:type="dxa"/>
+              <w:bottom w:w="100" w:type="dxa"/>
+              <w:right w:w="100" w:type="dxa"/>
+            </w:tcMar>
+          </w:tcPr>
+          <w:p>
+            <w:pPr>
+              <w:widowControl w:val="0"/>
+              <w:spacing w:line="240" w:lineRule="auto"/>
+            </w:pPr>
+            <w:r>
+              <w:t>FIC(s)</w:t>
+            </w:r>
+          </w:p>
+        </w:tc>
+        <w:tc>
+          <w:tcPr>
+            <w:tcW w:w="7050" w:type="dxa"/>
+            <w:tcMar>
+              <w:top w:w="100" w:type="dxa"/>
+              <w:left w:w="100" w:type="dxa"/>
+              <w:bottom w:w="100" w:type="dxa"/>
+              <w:right w:w="100" w:type="dxa"/>
+            </w:tcMar>
+          </w:tcPr>
+          <w:p>
+            <w:pPr>
+              <w:widowControl w:val="0"/>
+              <w:spacing w:line="240" w:lineRule="auto"/>
+            </w:pPr>
+            <w:r>
+              <w:t>Faculty Information Cards</w:t>
+            </w:r>
+          </w:p>
+        </w:tc>
+      </w:tr>
+      <w:tr>
+        <w:tc>
+          <w:tcPr>
+            <w:tcW w:w="2310" w:type="dxa"/>
+            <w:tcMar>
+              <w:top w:w="100" w:type="dxa"/>
+              <w:left w:w="100" w:type="dxa"/>
+              <w:bottom w:w="100" w:type="dxa"/>
+              <w:right w:w="100" w:type="dxa"/>
+            </w:tcMar>
+          </w:tcPr>
+          <w:p>
+            <w:pPr>
+              <w:widowControl w:val="0"/>
+              <w:spacing w:line="240" w:lineRule="auto"/>
+            </w:pPr>
+            <w:r>
               <w:t xml:space="preserve">Hornet </w:t>
             </w:r>
             <w:proofErr w:type="spellStart"/>
@@ -206,6 +308,48 @@
             </w:pPr>
             <w:r>
               <w:t>Name of the software</w:t>
+            </w:r>
+          </w:p>
+        </w:tc>
+      </w:tr>
+      <w:tr>
+        <w:tc>
+          <w:tcPr>
+            <w:tcW w:w="2310" w:type="dxa"/>
+            <w:tcMar>
+              <w:top w:w="100" w:type="dxa"/>
+              <w:left w:w="100" w:type="dxa"/>
+              <w:bottom w:w="100" w:type="dxa"/>
+              <w:right w:w="100" w:type="dxa"/>
+            </w:tcMar>
+          </w:tcPr>
+          <w:p>
+            <w:pPr>
+              <w:widowControl w:val="0"/>
+              <w:spacing w:line="240" w:lineRule="auto"/>
+            </w:pPr>
+            <w:r>
+              <w:t>Registrar</w:t>
+            </w:r>
+          </w:p>
+        </w:tc>
+        <w:tc>
+          <w:tcPr>
+            <w:tcW w:w="7050" w:type="dxa"/>
+            <w:tcMar>
+              <w:top w:w="100" w:type="dxa"/>
+              <w:left w:w="100" w:type="dxa"/>
+              <w:bottom w:w="100" w:type="dxa"/>
+              <w:right w:w="100" w:type="dxa"/>
+            </w:tcMar>
+          </w:tcPr>
+          <w:p>
+            <w:pPr>
+              <w:widowControl w:val="0"/>
+              <w:spacing w:line="240" w:lineRule="auto"/>
+            </w:pPr>
+            <w:r>
+              <w:t>The CSUS Registrar’s Office which is responsible for courses and other registration concerns.</w:t>
             </w:r>
           </w:p>
         </w:tc>
@@ -254,10 +398,7 @@
       </w:tr>
     </w:tbl>
     <w:p/>
-    <w:p>
-      <w:bookmarkStart w:id="1" w:name="_GoBack"/>
-      <w:bookmarkEnd w:id="1"/>
-    </w:p>
+    <w:p/>
     <w:sectPr>
       <w:pgSz w:w="12240" w:h="15840"/>
       <w:pgMar w:top="1440" w:right="1440" w:bottom="1440" w:left="1440" w:header="720" w:footer="720" w:gutter="0"/>
@@ -269,7 +410,7 @@
 </file>
 
 <file path=word/styles.xml><?xml version="1.0" encoding="utf-8"?>
-<w:styles xmlns:mc="http://schemas.openxmlformats.org/markup-compatibility/2006" xmlns:r="http://schemas.openxmlformats.org/officeDocument/2006/relationships" xmlns:w="http://schemas.openxmlformats.org/wordprocessingml/2006/main" xmlns:w14="http://schemas.microsoft.com/office/word/2010/wordml" xmlns:w15="http://schemas.microsoft.com/office/word/2012/wordml" xmlns:w16se="http://schemas.microsoft.com/office/word/2015/wordml/symex" mc:Ignorable="w14 w15 w16se">
+<w:styles xmlns:mc="http://schemas.openxmlformats.org/markup-compatibility/2006" xmlns:r="http://schemas.openxmlformats.org/officeDocument/2006/relationships" xmlns:w="http://schemas.openxmlformats.org/wordprocessingml/2006/main" xmlns:w14="http://schemas.microsoft.com/office/word/2010/wordml" xmlns:w15="http://schemas.microsoft.com/office/word/2012/wordml" mc:Ignorable="w14 w15">
   <w:docDefaults>
     <w:rPrDefault>
       <w:rPr>
@@ -285,7 +426,7 @@
       </w:pPr>
     </w:pPrDefault>
   </w:docDefaults>
-  <w:latentStyles w:defLockedState="0" w:defUIPriority="99" w:defSemiHidden="0" w:defUnhideWhenUsed="0" w:defQFormat="0" w:count="374">
+  <w:latentStyles w:defLockedState="0" w:defUIPriority="99" w:defSemiHidden="0" w:defUnhideWhenUsed="0" w:defQFormat="0" w:count="371">
     <w:lsdException w:name="Normal" w:uiPriority="0" w:qFormat="1"/>
     <w:lsdException w:name="heading 1" w:uiPriority="0" w:qFormat="1"/>
     <w:lsdException w:name="heading 2" w:semiHidden="1" w:uiPriority="9" w:unhideWhenUsed="1" w:qFormat="1"/>
@@ -657,9 +798,6 @@
     <w:lsdException w:name="List Table 5 Dark Accent 6" w:uiPriority="50"/>
     <w:lsdException w:name="List Table 6 Colorful Accent 6" w:uiPriority="51"/>
     <w:lsdException w:name="List Table 7 Colorful Accent 6" w:uiPriority="52"/>
-    <w:lsdException w:name="Mention" w:semiHidden="1" w:unhideWhenUsed="1"/>
-    <w:lsdException w:name="Smart Hyperlink" w:semiHidden="1" w:unhideWhenUsed="1"/>
-    <w:lsdException w:name="Hashtag" w:semiHidden="1" w:unhideWhenUsed="1"/>
   </w:latentStyles>
   <w:style w:type="paragraph" w:default="1" w:styleId="Normal">
     <w:name w:val="Normal"/>

</xml_diff>